<commit_message>
Removed old project explorer files. Updated feature list.
</commit_message>
<xml_diff>
--- a/modules/ui/projectexplorer/design/feature list.docx
+++ b/modules/ui/projectexplorer/design/feature list.docx
@@ -127,7 +127,7 @@
           <w:rPr>
             <w:noProof/>
           </w:rPr>
-          <w:t>Sunday, 26 April 2009</w:t>
+          <w:t>Sunday, 10 May 2009</w:t>
         </w:r>
       </w:fldSimple>
     </w:p>
@@ -146,21 +146,8 @@
       </w:r>
       <w:r>
         <w:tab/>
-        <w:t xml:space="preserve">P. van </w:t>
-      </w:r>
-      <w:proofErr w:type="spellStart"/>
-      <w:r>
-        <w:t>der</w:t>
-      </w:r>
-      <w:proofErr w:type="spellEnd"/>
-      <w:r>
-        <w:t xml:space="preserve"> </w:t>
-      </w:r>
-      <w:proofErr w:type="spellStart"/>
-      <w:r>
-        <w:t>Velde</w:t>
-      </w:r>
-      <w:proofErr w:type="spellEnd"/>
+        <w:t>P. van der Velde</w:t>
+      </w:r>
     </w:p>
     <w:p>
       <w:pPr>
@@ -489,15 +476,7 @@
         </w:numPr>
       </w:pPr>
       <w:r>
-        <w:t xml:space="preserve">Allow setting of properties (not on </w:t>
-      </w:r>
-      <w:proofErr w:type="spellStart"/>
-      <w:r>
-        <w:t>geom</w:t>
-      </w:r>
-      <w:proofErr w:type="spellEnd"/>
-      <w:r>
-        <w:t>)</w:t>
+        <w:t>Allow setting of properties (not on geom)</w:t>
       </w:r>
     </w:p>
     <w:p>
@@ -666,18 +645,8 @@
         <w:t>State of data set (running, non-running, waiting, sleeping</w:t>
       </w:r>
       <w:r>
-        <w:t xml:space="preserve">, </w:t>
-      </w:r>
-      <w:proofErr w:type="spellStart"/>
-      <w:r>
-        <w:t>loaded</w:t>
-      </w:r>
-      <w:proofErr w:type="gramStart"/>
-      <w:r>
-        <w:t>,m</w:t>
-      </w:r>
-      <w:proofErr w:type="spellEnd"/>
-      <w:proofErr w:type="gramEnd"/>
+        <w:t>, loaded,m</w:t>
+      </w:r>
       <w:r>
         <w:t xml:space="preserve"> etc.)</w:t>
       </w:r>
@@ -775,15 +744,7 @@
         </w:numPr>
       </w:pPr>
       <w:r>
-        <w:t xml:space="preserve">Ability to check a file for </w:t>
-      </w:r>
-      <w:proofErr w:type="spellStart"/>
-      <w:r>
-        <w:t>loadability</w:t>
-      </w:r>
-      <w:proofErr w:type="spellEnd"/>
-      <w:r>
-        <w:t xml:space="preserve"> (i.e. if the current version of the explorer / CAD can actually load the file. Loading can fail because of version or missing components etc.)</w:t>
+        <w:t>Ability to check a file for loadability (i.e. if the current version of the explorer / CAD can actually load the file. Loading can fail because of version or missing components etc.)</w:t>
       </w:r>
     </w:p>
     <w:p>
@@ -851,7 +812,203 @@
     <w:p/>
     <w:p/>
     <w:p/>
-    <w:p/>
+    <w:p>
+      <w:r>
+        <w:t>UI Screenshots</w:t>
+      </w:r>
+    </w:p>
+    <w:p>
+      <w:pPr>
+        <w:pStyle w:val="ListParagraph"/>
+        <w:numPr>
+          <w:ilvl w:val="0"/>
+          <w:numId w:val="6"/>
+        </w:numPr>
+      </w:pPr>
+      <w:r>
+        <w:t>Project base (geometry etc.) has:</w:t>
+      </w:r>
+    </w:p>
+    <w:p>
+      <w:pPr>
+        <w:pStyle w:val="ListParagraph"/>
+        <w:numPr>
+          <w:ilvl w:val="1"/>
+          <w:numId w:val="6"/>
+        </w:numPr>
+      </w:pPr>
+      <w:r>
+        <w:t>Base data (Geometry, Physics models, Boundary conditions, Initial conditions etc.)</w:t>
+      </w:r>
+    </w:p>
+    <w:p>
+      <w:pPr>
+        <w:pStyle w:val="ListParagraph"/>
+        <w:numPr>
+          <w:ilvl w:val="1"/>
+          <w:numId w:val="6"/>
+        </w:numPr>
+      </w:pPr>
+      <w:r>
+        <w:t>Visualizations (way data should be shown)</w:t>
+      </w:r>
+    </w:p>
+    <w:p>
+      <w:pPr>
+        <w:pStyle w:val="ListParagraph"/>
+        <w:numPr>
+          <w:ilvl w:val="1"/>
+          <w:numId w:val="6"/>
+        </w:numPr>
+      </w:pPr>
+      <w:r>
+        <w:t>Solvers / Equations necessary to translate known data into other known data (e.g. calculation of Mach number from speed and temperature etc.)</w:t>
+      </w:r>
+    </w:p>
+    <w:p>
+      <w:pPr>
+        <w:pStyle w:val="ListParagraph"/>
+        <w:numPr>
+          <w:ilvl w:val="0"/>
+          <w:numId w:val="6"/>
+        </w:numPr>
+      </w:pPr>
+      <w:r>
+        <w:t>Individual data blocks have:</w:t>
+      </w:r>
+    </w:p>
+    <w:p>
+      <w:pPr>
+        <w:pStyle w:val="ListParagraph"/>
+        <w:numPr>
+          <w:ilvl w:val="1"/>
+          <w:numId w:val="6"/>
+        </w:numPr>
+      </w:pPr>
+      <w:r>
+        <w:t>Visualizers necessary to translate between local data format and project data format</w:t>
+      </w:r>
+    </w:p>
+    <w:p>
+      <w:pPr>
+        <w:pStyle w:val="ListParagraph"/>
+        <w:numPr>
+          <w:ilvl w:val="1"/>
+          <w:numId w:val="6"/>
+        </w:numPr>
+      </w:pPr>
+      <w:r>
+        <w:t>Additional tools necessary for generation / translation of data</w:t>
+      </w:r>
+    </w:p>
+    <w:p>
+      <w:pPr>
+        <w:pStyle w:val="ListParagraph"/>
+        <w:numPr>
+          <w:ilvl w:val="0"/>
+          <w:numId w:val="6"/>
+        </w:numPr>
+      </w:pPr>
+      <w:r>
+        <w:t>Expecting to show the user a graph of the project with:</w:t>
+      </w:r>
+    </w:p>
+    <w:p>
+      <w:pPr>
+        <w:pStyle w:val="ListParagraph"/>
+        <w:numPr>
+          <w:ilvl w:val="1"/>
+          <w:numId w:val="6"/>
+        </w:numPr>
+      </w:pPr>
+      <w:r>
+        <w:t xml:space="preserve">The project intial data (geometry, physics models etc.) as the main node. </w:t>
+      </w:r>
+    </w:p>
+    <w:p>
+      <w:pPr>
+        <w:pStyle w:val="ListParagraph"/>
+        <w:numPr>
+          <w:ilvl w:val="1"/>
+          <w:numId w:val="6"/>
+        </w:numPr>
+      </w:pPr>
+      <w:r>
+        <w:t>Each child node is a single experiment. Experiments that are directly connected to the parent are user created(?)</w:t>
+      </w:r>
+    </w:p>
+    <w:p>
+      <w:pPr>
+        <w:pStyle w:val="ListParagraph"/>
+        <w:numPr>
+          <w:ilvl w:val="1"/>
+          <w:numId w:val="6"/>
+        </w:numPr>
+      </w:pPr>
+      <w:r>
+        <w:t>System created experiments (child experiments) are shown in a different color (lighter) and cannot be edited (but can be selected)</w:t>
+      </w:r>
+    </w:p>
+    <w:p>
+      <w:pPr>
+        <w:pStyle w:val="ListParagraph"/>
+        <w:numPr>
+          <w:ilvl w:val="1"/>
+          <w:numId w:val="6"/>
+        </w:numPr>
+      </w:pPr>
+      <w:r>
+        <w:t>User can drag nodes around (connection stays)</w:t>
+      </w:r>
+    </w:p>
+    <w:p>
+      <w:pPr>
+        <w:pStyle w:val="ListParagraph"/>
+        <w:numPr>
+          <w:ilvl w:val="1"/>
+          <w:numId w:val="6"/>
+        </w:numPr>
+      </w:pPr>
+      <w:r>
+        <w:t>User can drag-and-drop nodes onto another node. This changes the links. The dropped node becomes the child of the drop-target node. This only works for user created nodes. Bonds between the child nodes and the dragged node are maintained (important for system generated experiments).</w:t>
+      </w:r>
+    </w:p>
+    <w:p>
+      <w:pPr>
+        <w:pStyle w:val="ListParagraph"/>
+        <w:numPr>
+          <w:ilvl w:val="0"/>
+          <w:numId w:val="6"/>
+        </w:numPr>
+      </w:pPr>
+      <w:r>
+        <w:t>The graph control should allow</w:t>
+      </w:r>
+    </w:p>
+    <w:p>
+      <w:pPr>
+        <w:pStyle w:val="ListParagraph"/>
+        <w:numPr>
+          <w:ilvl w:val="1"/>
+          <w:numId w:val="6"/>
+        </w:numPr>
+      </w:pPr>
+      <w:r>
+        <w:t>Selecting a node. All parent nodes should also be highlighted (but not selected) in weaker colors as they are further away from the selected node</w:t>
+      </w:r>
+    </w:p>
+    <w:p>
+      <w:pPr>
+        <w:pStyle w:val="ListParagraph"/>
+        <w:numPr>
+          <w:ilvl w:val="1"/>
+          <w:numId w:val="6"/>
+        </w:numPr>
+      </w:pPr>
+      <w:r>
+        <w:t>Allow auto filtering of nodes through the search control. ‘disable’ nodes that do not match with the search criteria</w:t>
+      </w:r>
+    </w:p>
     <w:sectPr>
       <w:pgSz w:w="12240" w:h="15840"/>
       <w:pgMar w:top="1440" w:right="1440" w:bottom="1440" w:left="1440" w:header="708" w:footer="708" w:gutter="0"/>
@@ -865,6 +1022,118 @@
 <file path=word/numbering.xml><?xml version="1.0" encoding="utf-8"?>
 <w:numbering xmlns:ve="http://schemas.openxmlformats.org/markup-compatibility/2006" xmlns:o="urn:schemas-microsoft-com:office:office" xmlns:r="http://schemas.openxmlformats.org/officeDocument/2006/relationships" xmlns:m="http://schemas.openxmlformats.org/officeDocument/2006/math" xmlns:v="urn:schemas-microsoft-com:vml" xmlns:wp="http://schemas.openxmlformats.org/drawingml/2006/wordprocessingDrawing" xmlns:w10="urn:schemas-microsoft-com:office:word" xmlns:w="http://schemas.openxmlformats.org/wordprocessingml/2006/main" xmlns:wne="http://schemas.microsoft.com/office/word/2006/wordml">
   <w:abstractNum w:abstractNumId="0">
+    <w:nsid w:val="15755347"/>
+    <w:multiLevelType w:val="hybridMultilevel"/>
+    <w:tmpl w:val="7F0208DA"/>
+    <w:lvl w:ilvl="0" w:tplc="06C619A0">
+      <w:numFmt w:val="bullet"/>
+      <w:lvlText w:val=""/>
+      <w:lvlJc w:val="left"/>
+      <w:pPr>
+        <w:ind w:left="720" w:hanging="360"/>
+      </w:pPr>
+      <w:rPr>
+        <w:rFonts w:ascii="Symbol" w:eastAsiaTheme="minorHAnsi" w:hAnsi="Symbol" w:cstheme="minorBidi" w:hint="default"/>
+      </w:rPr>
+    </w:lvl>
+    <w:lvl w:ilvl="1" w:tplc="04090003">
+      <w:start w:val="1"/>
+      <w:numFmt w:val="bullet"/>
+      <w:lvlText w:val="o"/>
+      <w:lvlJc w:val="left"/>
+      <w:pPr>
+        <w:ind w:left="1440" w:hanging="360"/>
+      </w:pPr>
+      <w:rPr>
+        <w:rFonts w:ascii="Courier New" w:hAnsi="Courier New" w:cs="Courier New" w:hint="default"/>
+      </w:rPr>
+    </w:lvl>
+    <w:lvl w:ilvl="2" w:tplc="04090005" w:tentative="1">
+      <w:start w:val="1"/>
+      <w:numFmt w:val="bullet"/>
+      <w:lvlText w:val=""/>
+      <w:lvlJc w:val="left"/>
+      <w:pPr>
+        <w:ind w:left="2160" w:hanging="360"/>
+      </w:pPr>
+      <w:rPr>
+        <w:rFonts w:ascii="Wingdings" w:hAnsi="Wingdings" w:hint="default"/>
+      </w:rPr>
+    </w:lvl>
+    <w:lvl w:ilvl="3" w:tplc="04090001" w:tentative="1">
+      <w:start w:val="1"/>
+      <w:numFmt w:val="bullet"/>
+      <w:lvlText w:val=""/>
+      <w:lvlJc w:val="left"/>
+      <w:pPr>
+        <w:ind w:left="2880" w:hanging="360"/>
+      </w:pPr>
+      <w:rPr>
+        <w:rFonts w:ascii="Symbol" w:hAnsi="Symbol" w:hint="default"/>
+      </w:rPr>
+    </w:lvl>
+    <w:lvl w:ilvl="4" w:tplc="04090003" w:tentative="1">
+      <w:start w:val="1"/>
+      <w:numFmt w:val="bullet"/>
+      <w:lvlText w:val="o"/>
+      <w:lvlJc w:val="left"/>
+      <w:pPr>
+        <w:ind w:left="3600" w:hanging="360"/>
+      </w:pPr>
+      <w:rPr>
+        <w:rFonts w:ascii="Courier New" w:hAnsi="Courier New" w:cs="Courier New" w:hint="default"/>
+      </w:rPr>
+    </w:lvl>
+    <w:lvl w:ilvl="5" w:tplc="04090005" w:tentative="1">
+      <w:start w:val="1"/>
+      <w:numFmt w:val="bullet"/>
+      <w:lvlText w:val=""/>
+      <w:lvlJc w:val="left"/>
+      <w:pPr>
+        <w:ind w:left="4320" w:hanging="360"/>
+      </w:pPr>
+      <w:rPr>
+        <w:rFonts w:ascii="Wingdings" w:hAnsi="Wingdings" w:hint="default"/>
+      </w:rPr>
+    </w:lvl>
+    <w:lvl w:ilvl="6" w:tplc="04090001" w:tentative="1">
+      <w:start w:val="1"/>
+      <w:numFmt w:val="bullet"/>
+      <w:lvlText w:val=""/>
+      <w:lvlJc w:val="left"/>
+      <w:pPr>
+        <w:ind w:left="5040" w:hanging="360"/>
+      </w:pPr>
+      <w:rPr>
+        <w:rFonts w:ascii="Symbol" w:hAnsi="Symbol" w:hint="default"/>
+      </w:rPr>
+    </w:lvl>
+    <w:lvl w:ilvl="7" w:tplc="04090003" w:tentative="1">
+      <w:start w:val="1"/>
+      <w:numFmt w:val="bullet"/>
+      <w:lvlText w:val="o"/>
+      <w:lvlJc w:val="left"/>
+      <w:pPr>
+        <w:ind w:left="5760" w:hanging="360"/>
+      </w:pPr>
+      <w:rPr>
+        <w:rFonts w:ascii="Courier New" w:hAnsi="Courier New" w:cs="Courier New" w:hint="default"/>
+      </w:rPr>
+    </w:lvl>
+    <w:lvl w:ilvl="8" w:tplc="04090005" w:tentative="1">
+      <w:start w:val="1"/>
+      <w:numFmt w:val="bullet"/>
+      <w:lvlText w:val=""/>
+      <w:lvlJc w:val="left"/>
+      <w:pPr>
+        <w:ind w:left="6480" w:hanging="360"/>
+      </w:pPr>
+      <w:rPr>
+        <w:rFonts w:ascii="Wingdings" w:hAnsi="Wingdings" w:hint="default"/>
+      </w:rPr>
+    </w:lvl>
+  </w:abstractNum>
+  <w:abstractNum w:abstractNumId="1">
     <w:nsid w:val="2BF170F6"/>
     <w:multiLevelType w:val="multilevel"/>
     <w:tmpl w:val="0409001F"/>
@@ -977,7 +1246,7 @@
       </w:rPr>
     </w:lvl>
   </w:abstractNum>
-  <w:abstractNum w:abstractNumId="1">
+  <w:abstractNum w:abstractNumId="2">
     <w:nsid w:val="3015455A"/>
     <w:multiLevelType w:val="hybridMultilevel"/>
     <w:tmpl w:val="C3541D32"/>
@@ -1090,7 +1359,7 @@
       </w:rPr>
     </w:lvl>
   </w:abstractNum>
-  <w:abstractNum w:abstractNumId="2">
+  <w:abstractNum w:abstractNumId="3">
     <w:nsid w:val="37381228"/>
     <w:multiLevelType w:val="hybridMultilevel"/>
     <w:tmpl w:val="F90E341A"/>
@@ -1202,7 +1471,7 @@
       </w:rPr>
     </w:lvl>
   </w:abstractNum>
-  <w:abstractNum w:abstractNumId="3">
+  <w:abstractNum w:abstractNumId="4">
     <w:nsid w:val="3F695C32"/>
     <w:multiLevelType w:val="multilevel"/>
     <w:tmpl w:val="0409001F"/>
@@ -1288,17 +1557,136 @@
       </w:pPr>
     </w:lvl>
   </w:abstractNum>
+  <w:abstractNum w:abstractNumId="5">
+    <w:nsid w:val="7D337212"/>
+    <w:multiLevelType w:val="hybridMultilevel"/>
+    <w:tmpl w:val="EB20CFE2"/>
+    <w:lvl w:ilvl="0" w:tplc="04090001">
+      <w:start w:val="1"/>
+      <w:numFmt w:val="bullet"/>
+      <w:lvlText w:val=""/>
+      <w:lvlJc w:val="left"/>
+      <w:pPr>
+        <w:ind w:left="720" w:hanging="360"/>
+      </w:pPr>
+      <w:rPr>
+        <w:rFonts w:ascii="Symbol" w:hAnsi="Symbol" w:hint="default"/>
+      </w:rPr>
+    </w:lvl>
+    <w:lvl w:ilvl="1" w:tplc="04090003" w:tentative="1">
+      <w:start w:val="1"/>
+      <w:numFmt w:val="bullet"/>
+      <w:lvlText w:val="o"/>
+      <w:lvlJc w:val="left"/>
+      <w:pPr>
+        <w:ind w:left="1440" w:hanging="360"/>
+      </w:pPr>
+      <w:rPr>
+        <w:rFonts w:ascii="Courier New" w:hAnsi="Courier New" w:cs="Courier New" w:hint="default"/>
+      </w:rPr>
+    </w:lvl>
+    <w:lvl w:ilvl="2" w:tplc="04090005" w:tentative="1">
+      <w:start w:val="1"/>
+      <w:numFmt w:val="bullet"/>
+      <w:lvlText w:val=""/>
+      <w:lvlJc w:val="left"/>
+      <w:pPr>
+        <w:ind w:left="2160" w:hanging="360"/>
+      </w:pPr>
+      <w:rPr>
+        <w:rFonts w:ascii="Wingdings" w:hAnsi="Wingdings" w:hint="default"/>
+      </w:rPr>
+    </w:lvl>
+    <w:lvl w:ilvl="3" w:tplc="04090001" w:tentative="1">
+      <w:start w:val="1"/>
+      <w:numFmt w:val="bullet"/>
+      <w:lvlText w:val=""/>
+      <w:lvlJc w:val="left"/>
+      <w:pPr>
+        <w:ind w:left="2880" w:hanging="360"/>
+      </w:pPr>
+      <w:rPr>
+        <w:rFonts w:ascii="Symbol" w:hAnsi="Symbol" w:hint="default"/>
+      </w:rPr>
+    </w:lvl>
+    <w:lvl w:ilvl="4" w:tplc="04090003" w:tentative="1">
+      <w:start w:val="1"/>
+      <w:numFmt w:val="bullet"/>
+      <w:lvlText w:val="o"/>
+      <w:lvlJc w:val="left"/>
+      <w:pPr>
+        <w:ind w:left="3600" w:hanging="360"/>
+      </w:pPr>
+      <w:rPr>
+        <w:rFonts w:ascii="Courier New" w:hAnsi="Courier New" w:cs="Courier New" w:hint="default"/>
+      </w:rPr>
+    </w:lvl>
+    <w:lvl w:ilvl="5" w:tplc="04090005" w:tentative="1">
+      <w:start w:val="1"/>
+      <w:numFmt w:val="bullet"/>
+      <w:lvlText w:val=""/>
+      <w:lvlJc w:val="left"/>
+      <w:pPr>
+        <w:ind w:left="4320" w:hanging="360"/>
+      </w:pPr>
+      <w:rPr>
+        <w:rFonts w:ascii="Wingdings" w:hAnsi="Wingdings" w:hint="default"/>
+      </w:rPr>
+    </w:lvl>
+    <w:lvl w:ilvl="6" w:tplc="04090001" w:tentative="1">
+      <w:start w:val="1"/>
+      <w:numFmt w:val="bullet"/>
+      <w:lvlText w:val=""/>
+      <w:lvlJc w:val="left"/>
+      <w:pPr>
+        <w:ind w:left="5040" w:hanging="360"/>
+      </w:pPr>
+      <w:rPr>
+        <w:rFonts w:ascii="Symbol" w:hAnsi="Symbol" w:hint="default"/>
+      </w:rPr>
+    </w:lvl>
+    <w:lvl w:ilvl="7" w:tplc="04090003" w:tentative="1">
+      <w:start w:val="1"/>
+      <w:numFmt w:val="bullet"/>
+      <w:lvlText w:val="o"/>
+      <w:lvlJc w:val="left"/>
+      <w:pPr>
+        <w:ind w:left="5760" w:hanging="360"/>
+      </w:pPr>
+      <w:rPr>
+        <w:rFonts w:ascii="Courier New" w:hAnsi="Courier New" w:cs="Courier New" w:hint="default"/>
+      </w:rPr>
+    </w:lvl>
+    <w:lvl w:ilvl="8" w:tplc="04090005" w:tentative="1">
+      <w:start w:val="1"/>
+      <w:numFmt w:val="bullet"/>
+      <w:lvlText w:val=""/>
+      <w:lvlJc w:val="left"/>
+      <w:pPr>
+        <w:ind w:left="6480" w:hanging="360"/>
+      </w:pPr>
+      <w:rPr>
+        <w:rFonts w:ascii="Wingdings" w:hAnsi="Wingdings" w:hint="default"/>
+      </w:rPr>
+    </w:lvl>
+  </w:abstractNum>
   <w:num w:numId="1">
-    <w:abstractNumId w:val="0"/>
+    <w:abstractNumId w:val="1"/>
   </w:num>
   <w:num w:numId="2">
-    <w:abstractNumId w:val="1"/>
+    <w:abstractNumId w:val="2"/>
   </w:num>
   <w:num w:numId="3">
-    <w:abstractNumId w:val="2"/>
+    <w:abstractNumId w:val="3"/>
   </w:num>
   <w:num w:numId="4">
-    <w:abstractNumId w:val="3"/>
+    <w:abstractNumId w:val="4"/>
+  </w:num>
+  <w:num w:numId="5">
+    <w:abstractNumId w:val="5"/>
+  </w:num>
+  <w:num w:numId="6">
+    <w:abstractNumId w:val="0"/>
   </w:num>
 </w:numbering>
 </file>

</xml_diff>

<commit_message>
Adding the common UI library which will hold the common UI controls and forms. This library will be necessary for the development of the Project Explorer. Design of the project explorer is continuing with additions to the features file.
</commit_message>
<xml_diff>
--- a/modules/ui/projectexplorer/design/feature list.docx
+++ b/modules/ui/projectexplorer/design/feature list.docx
@@ -901,6 +901,7 @@
         <w:t>Additional tools necessary for generation / translation of data</w:t>
       </w:r>
     </w:p>
+    <w:p/>
     <w:p>
       <w:pPr>
         <w:pStyle w:val="ListParagraph"/>
@@ -922,7 +923,13 @@
         </w:numPr>
       </w:pPr>
       <w:r>
-        <w:t xml:space="preserve">The project intial data (geometry, physics models etc.) as the main node. </w:t>
+        <w:t xml:space="preserve">The project </w:t>
+      </w:r>
+      <w:r>
+        <w:t>initial</w:t>
+      </w:r>
+      <w:r>
+        <w:t xml:space="preserve"> data (geometry, physics models etc.) as the main node. </w:t>
       </w:r>
     </w:p>
     <w:p>
@@ -934,7 +941,13 @@
         </w:numPr>
       </w:pPr>
       <w:r>
-        <w:t>Each child node is a single experiment. Experiments that are directly connected to the parent are user created(?)</w:t>
+        <w:t>Each child node is a single experiment. Experiments that are directly connected to the parent are user created</w:t>
+      </w:r>
+      <w:r>
+        <w:t xml:space="preserve"> </w:t>
+      </w:r>
+      <w:r>
+        <w:t>(?)</w:t>
       </w:r>
     </w:p>
     <w:p>
@@ -946,7 +959,13 @@
         </w:numPr>
       </w:pPr>
       <w:r>
-        <w:t>System created experiments (child experiments) are shown in a different color (lighter) and cannot be edited (but can be selected)</w:t>
+        <w:t xml:space="preserve">System created experiments (child experiments) are shown in a different </w:t>
+      </w:r>
+      <w:r>
+        <w:t>colour</w:t>
+      </w:r>
+      <w:r>
+        <w:t xml:space="preserve"> (lighter) and cannot be edited (but can be selected)</w:t>
       </w:r>
     </w:p>
     <w:p>
@@ -970,19 +989,13 @@
         </w:numPr>
       </w:pPr>
       <w:r>
-        <w:t>User can drag-and-drop nodes onto another node. This changes the links. The dropped node becomes the child of the drop-target node. This only works for user created nodes. Bonds between the child nodes and the dragged node are maintained (important for system generated experiments).</w:t>
-      </w:r>
-    </w:p>
-    <w:p>
-      <w:pPr>
-        <w:pStyle w:val="ListParagraph"/>
-        <w:numPr>
-          <w:ilvl w:val="0"/>
-          <w:numId w:val="6"/>
-        </w:numPr>
-      </w:pPr>
-      <w:r>
-        <w:t>The graph control should allow</w:t>
+        <w:t>Connections cannot be changed. This would imply changing the parent of an experiment which leads to ma</w:t>
+      </w:r>
+      <w:r>
+        <w:t>y</w:t>
+      </w:r>
+      <w:r>
+        <w:t>hem.</w:t>
       </w:r>
     </w:p>
     <w:p>
@@ -994,7 +1007,19 @@
         </w:numPr>
       </w:pPr>
       <w:r>
-        <w:t>Selecting a node. All parent nodes should also be highlighted (but not selected) in weaker colors as they are further away from the selected node</w:t>
+        <w:t>User can drag-and-drop nodes onto another node. This changes the links. The dropped node becomes the child of the drop-target node. This only works for user created nodes. Bonds between the child nodes and the dragged node are maintained (important for system generated experiments).</w:t>
+      </w:r>
+    </w:p>
+    <w:p>
+      <w:pPr>
+        <w:pStyle w:val="ListParagraph"/>
+        <w:numPr>
+          <w:ilvl w:val="0"/>
+          <w:numId w:val="6"/>
+        </w:numPr>
+      </w:pPr>
+      <w:r>
+        <w:t>The graph control should allow</w:t>
       </w:r>
     </w:p>
     <w:p>
@@ -1006,7 +1031,83 @@
         </w:numPr>
       </w:pPr>
       <w:r>
+        <w:t xml:space="preserve">Selecting a node. All parent nodes should also be highlighted (but not selected) in weaker </w:t>
+      </w:r>
+      <w:r>
+        <w:t>colours</w:t>
+      </w:r>
+      <w:r>
+        <w:t xml:space="preserve"> as they are further away from the selected node</w:t>
+      </w:r>
+      <w:r>
+        <w:t xml:space="preserve">. This allows the user to </w:t>
+      </w:r>
+      <w:r>
+        <w:lastRenderedPageBreak/>
+        <w:t xml:space="preserve">quickly see where the data comes from. The highlighted node will be </w:t>
+      </w:r>
+      <w:r>
+        <w:t>surrounded</w:t>
+      </w:r>
+      <w:r>
+        <w:t xml:space="preserve"> by a glow in the system highlight colour. </w:t>
+      </w:r>
+    </w:p>
+    <w:p>
+      <w:pPr>
+        <w:pStyle w:val="ListParagraph"/>
+        <w:numPr>
+          <w:ilvl w:val="1"/>
+          <w:numId w:val="6"/>
+        </w:numPr>
+      </w:pPr>
+      <w:r>
         <w:t>Allow auto filtering of nodes through the search control. ‘disable’ nodes that do not match with the search criteria</w:t>
+      </w:r>
+      <w:r>
+        <w:t>. In this case nodes aren’t really disabled but more faded out a bit. Selecting a ‘faded’ node should still be possible</w:t>
+      </w:r>
+    </w:p>
+    <w:p>
+      <w:pPr>
+        <w:pStyle w:val="ListParagraph"/>
+        <w:numPr>
+          <w:ilvl w:val="0"/>
+          <w:numId w:val="6"/>
+        </w:numPr>
+      </w:pPr>
+      <w:r>
+        <w:t>When a node is selected the properties for that node are displayed in the properties dialog (use data binding to link).</w:t>
+      </w:r>
+    </w:p>
+    <w:p/>
+    <w:p>
+      <w:r>
+        <w:t>Questions:</w:t>
+      </w:r>
+    </w:p>
+    <w:p>
+      <w:pPr>
+        <w:pStyle w:val="ListParagraph"/>
+        <w:numPr>
+          <w:ilvl w:val="0"/>
+          <w:numId w:val="6"/>
+        </w:numPr>
+      </w:pPr>
+      <w:r>
+        <w:t xml:space="preserve"> What should nodes display? Do we allow a node to expand or do we show stuff in the properties section of the application?</w:t>
+      </w:r>
+    </w:p>
+    <w:p>
+      <w:pPr>
+        <w:pStyle w:val="ListParagraph"/>
+        <w:numPr>
+          <w:ilvl w:val="0"/>
+          <w:numId w:val="6"/>
+        </w:numPr>
+      </w:pPr>
+      <w:r>
+        <w:t>How do we show tools / visualizers / data?</w:t>
       </w:r>
     </w:p>
     <w:sectPr>

</xml_diff>

<commit_message>
Initial prototype for the Project explorer. Currently not being developed until the common UI controls are finished.
</commit_message>
<xml_diff>
--- a/modules/ui/projectexplorer/design/feature list.docx
+++ b/modules/ui/projectexplorer/design/feature list.docx
@@ -131,7 +131,7 @@
           <w:rPr>
             <w:noProof/>
           </w:rPr>
-          <w:t>Thursday, 14 May 2009</w:t>
+          <w:t>Saturday, 23 May 2009</w:t>
         </w:r>
       </w:fldSimple>
     </w:p>
@@ -311,8 +311,14 @@
           <w:ilvl w:val="1"/>
           <w:numId w:val="1"/>
         </w:numPr>
-      </w:pPr>
-      <w:r>
+        <w:rPr>
+          <w:u w:val="single"/>
+        </w:rPr>
+      </w:pPr>
+      <w:r>
+        <w:rPr>
+          <w:u w:val="single"/>
+        </w:rPr>
         <w:t>Global</w:t>
       </w:r>
     </w:p>
@@ -493,8 +499,14 @@
           <w:ilvl w:val="1"/>
           <w:numId w:val="1"/>
         </w:numPr>
-      </w:pPr>
-      <w:r>
+        <w:rPr>
+          <w:u w:val="single"/>
+        </w:rPr>
+      </w:pPr>
+      <w:r>
+        <w:rPr>
+          <w:u w:val="single"/>
+        </w:rPr>
         <w:t>On project</w:t>
       </w:r>
     </w:p>
@@ -643,11 +655,20 @@
           <w:ilvl w:val="1"/>
           <w:numId w:val="1"/>
         </w:numPr>
-      </w:pPr>
-      <w:r>
+        <w:rPr>
+          <w:u w:val="single"/>
+        </w:rPr>
+      </w:pPr>
+      <w:r>
+        <w:rPr>
+          <w:u w:val="single"/>
+        </w:rPr>
         <w:t xml:space="preserve">On </w:t>
       </w:r>
       <w:r>
+        <w:rPr>
+          <w:u w:val="single"/>
+        </w:rPr>
         <w:t>data set</w:t>
       </w:r>
     </w:p>
@@ -848,8 +869,14 @@
           <w:ilvl w:val="0"/>
           <w:numId w:val="1"/>
         </w:numPr>
-      </w:pPr>
-      <w:r>
+        <w:rPr>
+          <w:b/>
+        </w:rPr>
+      </w:pPr>
+      <w:r>
+        <w:rPr>
+          <w:b/>
+        </w:rPr>
         <w:t>User interface</w:t>
       </w:r>
     </w:p>
@@ -862,7 +889,7 @@
         </w:numPr>
       </w:pPr>
       <w:r>
-        <w:t>Undo / redo</w:t>
+        <w:t>The user will be able to undo and redo all non-UI actions. In this case UI actions are actions that only work on UI controls (e.g. selecting an item, expanding a tree item etc.).</w:t>
       </w:r>
     </w:p>
     <w:p>
@@ -874,7 +901,59 @@
         </w:numPr>
       </w:pPr>
       <w:r>
-        <w:t>Help system</w:t>
+        <w:t>The project explorer will provide the user with interactive help on several different levels. These levels are:</w:t>
+      </w:r>
+    </w:p>
+    <w:p>
+      <w:pPr>
+        <w:pStyle w:val="ListParagraph"/>
+        <w:numPr>
+          <w:ilvl w:val="2"/>
+          <w:numId w:val="1"/>
+        </w:numPr>
+      </w:pPr>
+      <w:proofErr w:type="spellStart"/>
+      <w:r>
+        <w:t>Statusbar</w:t>
+      </w:r>
+      <w:proofErr w:type="spellEnd"/>
+      <w:r>
+        <w:t xml:space="preserve"> hints: Gives first hint upon mouse over of control</w:t>
+      </w:r>
+    </w:p>
+    <w:p>
+      <w:pPr>
+        <w:pStyle w:val="ListParagraph"/>
+        <w:numPr>
+          <w:ilvl w:val="2"/>
+          <w:numId w:val="1"/>
+        </w:numPr>
+      </w:pPr>
+      <w:r>
+        <w:t xml:space="preserve">Tool tips: The UI will be able to show tool tips </w:t>
+      </w:r>
+      <w:r>
+        <w:t>for all different controls</w:t>
+      </w:r>
+    </w:p>
+    <w:p>
+      <w:pPr>
+        <w:pStyle w:val="ListParagraph"/>
+        <w:numPr>
+          <w:ilvl w:val="2"/>
+          <w:numId w:val="1"/>
+        </w:numPr>
+      </w:pPr>
+      <w:r>
+        <w:t xml:space="preserve">Interactive help: Extended help based on </w:t>
+      </w:r>
+      <w:proofErr w:type="gramStart"/>
+      <w:r>
+        <w:t>MAML(</w:t>
+      </w:r>
+      <w:proofErr w:type="gramEnd"/>
+      <w:r>
+        <w:t>?)</w:t>
       </w:r>
     </w:p>
     <w:p>
@@ -886,7 +965,11 @@
         </w:numPr>
       </w:pPr>
       <w:r>
-        <w:t>Visual help</w:t>
+        <w:lastRenderedPageBreak/>
+        <w:t xml:space="preserve">The project explorer will use visual cues to </w:t>
+      </w:r>
+      <w:r>
+        <w:t>indicate to the user what is going on. The following states will be shown visually in different places in the UI:</w:t>
       </w:r>
     </w:p>
     <w:p>
@@ -898,7 +981,7 @@
         </w:numPr>
       </w:pPr>
       <w:r>
-        <w:t>Indicate which data set(s) are auto-created</w:t>
+        <w:t>Project</w:t>
       </w:r>
     </w:p>
     <w:p>
@@ -910,167 +993,140 @@
         </w:numPr>
       </w:pPr>
       <w:r>
-        <w:t>Indicate which data set(s) is/are being processed</w:t>
-      </w:r>
-    </w:p>
-    <w:p>
-      <w:pPr>
-        <w:pStyle w:val="ListParagraph"/>
-        <w:numPr>
-          <w:ilvl w:val="2"/>
-          <w:numId w:val="1"/>
-        </w:numPr>
-      </w:pPr>
-      <w:r>
-        <w:t>Indicate which data set is out-of-date</w:t>
-      </w:r>
-    </w:p>
-    <w:p>
-      <w:pPr>
-        <w:pStyle w:val="ListParagraph"/>
-        <w:numPr>
-          <w:ilvl w:val="2"/>
-          <w:numId w:val="1"/>
-        </w:numPr>
-      </w:pPr>
-      <w:r>
-        <w:t xml:space="preserve">Indicate which data set is selected + parents of selected </w:t>
-      </w:r>
-      <w:proofErr w:type="spellStart"/>
-      <w:r>
-        <w:t>item</w:t>
-      </w:r>
-      <w:proofErr w:type="spellEnd"/>
-    </w:p>
-    <w:p>
-      <w:pPr>
-        <w:pStyle w:val="ListParagraph"/>
-        <w:numPr>
-          <w:ilvl w:val="2"/>
-          <w:numId w:val="1"/>
-        </w:numPr>
+        <w:t>Data sets</w:t>
+      </w:r>
+    </w:p>
+    <w:p>
+      <w:pPr>
+        <w:pStyle w:val="ListParagraph"/>
+        <w:numPr>
+          <w:ilvl w:val="3"/>
+          <w:numId w:val="1"/>
+        </w:numPr>
+      </w:pPr>
+      <w:r>
+        <w:t>Data sets are coloured based on their creation manner. Auto-generated data sets will be more opaque to indicate that the user cannot deal with them directly. Furthermore the context menu for a system generated data set will only show the clone menu item and the properties menu item.</w:t>
+      </w:r>
+    </w:p>
+    <w:p>
+      <w:pPr>
+        <w:pStyle w:val="ListParagraph"/>
+        <w:numPr>
+          <w:ilvl w:val="3"/>
+          <w:numId w:val="1"/>
+        </w:numPr>
+      </w:pPr>
+      <w:r>
+        <w:t xml:space="preserve">Data sets will have an icon indicating if they are currently processing data, in a paused state or </w:t>
+      </w:r>
+      <w:r>
+        <w:t>in a stopped state.</w:t>
+      </w:r>
+    </w:p>
+    <w:p>
+      <w:pPr>
+        <w:pStyle w:val="ListParagraph"/>
+        <w:numPr>
+          <w:ilvl w:val="3"/>
+          <w:numId w:val="1"/>
+        </w:numPr>
+      </w:pPr>
+      <w:r>
+        <w:t>Data sets will have a warning icon if the data set is out of date, i.e. when one of the base data sets (parents) has had a change in settings which affect the data set. No warning icon should be shown if the changes in the parent data set do not affect the current data set.</w:t>
+      </w:r>
+    </w:p>
+    <w:p>
+      <w:pPr>
+        <w:pStyle w:val="ListParagraph"/>
+        <w:numPr>
+          <w:ilvl w:val="3"/>
+          <w:numId w:val="1"/>
+        </w:numPr>
+      </w:pPr>
+      <w:r>
+        <w:t>A data set will be highlighted when selected. Furthermore the parents and the path to the project will also be highlighted, although more subtly.</w:t>
+      </w:r>
+    </w:p>
+    <w:p>
+      <w:pPr>
+        <w:pStyle w:val="ListParagraph"/>
+        <w:numPr>
+          <w:ilvl w:val="3"/>
+          <w:numId w:val="1"/>
+        </w:numPr>
+      </w:pPr>
+      <w:r>
+        <w:t>The project explorer will show in what way the data sets will be run, either in batch mode, directly, postponed or other methods. The indication for this status should be available on the data set control.</w:t>
+      </w:r>
+    </w:p>
+    <w:p>
+      <w:pPr>
+        <w:pStyle w:val="ListParagraph"/>
+        <w:numPr>
+          <w:ilvl w:val="3"/>
+          <w:numId w:val="1"/>
+        </w:numPr>
+      </w:pPr>
+      <w:r>
+        <w:t>The data set control will indicate if the data set has been loaded or not.</w:t>
+      </w:r>
+    </w:p>
+    <w:p>
+      <w:pPr>
+        <w:pStyle w:val="ListParagraph"/>
+        <w:numPr>
+          <w:ilvl w:val="3"/>
+          <w:numId w:val="1"/>
+        </w:numPr>
+      </w:pPr>
+      <w:r>
+        <w:t>The data set control will indicate what kind of data set it is, i.e. simulation, experiment or other type.</w:t>
+      </w:r>
+    </w:p>
+    <w:p>
+      <w:pPr>
+        <w:pStyle w:val="ListParagraph"/>
+        <w:numPr>
+          <w:ilvl w:val="1"/>
+          <w:numId w:val="1"/>
+        </w:numPr>
+      </w:pPr>
+      <w:r>
+        <w:t>The project explorer will show the state of the current processing actions. It will show the progress and which actions are currently being performed.</w:t>
+      </w:r>
+    </w:p>
+    <w:p/>
+    <w:p>
+      <w:pPr>
+        <w:spacing w:after="200" w:line="276" w:lineRule="auto"/>
+      </w:pPr>
+      <w:r>
+        <w:br w:type="page"/>
+      </w:r>
+    </w:p>
+    <w:p>
+      <w:pPr>
+        <w:pStyle w:val="Heading1"/>
       </w:pPr>
       <w:r>
         <w:lastRenderedPageBreak/>
-        <w:t>Run mode (batch, directly, postponed etc.)</w:t>
-      </w:r>
-    </w:p>
-    <w:p>
-      <w:pPr>
-        <w:pStyle w:val="ListParagraph"/>
-        <w:numPr>
-          <w:ilvl w:val="2"/>
-          <w:numId w:val="1"/>
-        </w:numPr>
-      </w:pPr>
-      <w:r>
-        <w:t>State of data set (running, paused, stopped, not-run-yet, loaded, not loaded etc.)</w:t>
-      </w:r>
-    </w:p>
-    <w:p>
-      <w:pPr>
-        <w:pStyle w:val="ListParagraph"/>
-        <w:numPr>
-          <w:ilvl w:val="2"/>
-          <w:numId w:val="1"/>
-        </w:numPr>
-      </w:pPr>
-      <w:r>
-        <w:t>Copy on write state (copied but not written, partial write, complete write)</w:t>
-      </w:r>
-    </w:p>
-    <w:p>
-      <w:pPr>
-        <w:pStyle w:val="ListParagraph"/>
-        <w:numPr>
-          <w:ilvl w:val="2"/>
-          <w:numId w:val="1"/>
-        </w:numPr>
-      </w:pPr>
-      <w:r>
-        <w:t>Indicate if data is local or remote</w:t>
-      </w:r>
-    </w:p>
-    <w:p>
-      <w:pPr>
-        <w:pStyle w:val="ListParagraph"/>
-        <w:numPr>
-          <w:ilvl w:val="2"/>
-          <w:numId w:val="1"/>
-        </w:numPr>
-      </w:pPr>
-      <w:r>
-        <w:t>Data set type (simulation, experiment ...)</w:t>
-      </w:r>
-    </w:p>
-    <w:p>
-      <w:pPr>
-        <w:pStyle w:val="ListParagraph"/>
-        <w:numPr>
-          <w:ilvl w:val="1"/>
-          <w:numId w:val="1"/>
-        </w:numPr>
-      </w:pPr>
-      <w:r>
-        <w:t>Data set information</w:t>
-      </w:r>
-    </w:p>
-    <w:p>
-      <w:pPr>
-        <w:pStyle w:val="ListParagraph"/>
-        <w:numPr>
-          <w:ilvl w:val="2"/>
-          <w:numId w:val="1"/>
-        </w:numPr>
-      </w:pPr>
-      <w:r>
-        <w:t>Processing information (time, memory, last write date/time, components etc.)</w:t>
-      </w:r>
-    </w:p>
-    <w:p>
-      <w:pPr>
-        <w:pStyle w:val="ListParagraph"/>
-        <w:numPr>
-          <w:ilvl w:val="1"/>
-          <w:numId w:val="1"/>
-        </w:numPr>
-      </w:pPr>
-      <w:r>
-        <w:t>Processing information</w:t>
-      </w:r>
-    </w:p>
-    <w:p>
-      <w:pPr>
-        <w:pStyle w:val="ListParagraph"/>
-        <w:numPr>
-          <w:ilvl w:val="2"/>
-          <w:numId w:val="1"/>
-        </w:numPr>
-      </w:pPr>
-      <w:r>
-        <w:t>Progress</w:t>
-      </w:r>
-    </w:p>
-    <w:p>
-      <w:pPr>
-        <w:pStyle w:val="ListParagraph"/>
-        <w:numPr>
-          <w:ilvl w:val="2"/>
-          <w:numId w:val="1"/>
-        </w:numPr>
-      </w:pPr>
-      <w:r>
-        <w:t>Current state</w:t>
-      </w:r>
-    </w:p>
-    <w:p/>
-    <w:p/>
-    <w:p>
-      <w:r>
-        <w:t>UI Screenshots</w:t>
-      </w:r>
-    </w:p>
-    <w:p/>
+        <w:t>User Interface</w:t>
+      </w:r>
+    </w:p>
+    <w:p/>
+    <w:p>
+      <w:pPr>
+        <w:pStyle w:val="Heading2"/>
+      </w:pPr>
+      <w:r>
+        <w:t>Screenshots</w:t>
+      </w:r>
+    </w:p>
+    <w:p>
+      <w:r>
+        <w:t>Main UI:</w:t>
+      </w:r>
+    </w:p>
     <w:p>
       <w:r>
         <w:rPr>
@@ -1114,6 +1170,8 @@
         </w:drawing>
       </w:r>
     </w:p>
+    <w:p/>
+    <w:p/>
     <w:p>
       <w:pPr>
         <w:pStyle w:val="ListParagraph"/>
@@ -1261,6 +1319,7 @@
         </w:numPr>
       </w:pPr>
       <w:r>
+        <w:lastRenderedPageBreak/>
         <w:t xml:space="preserve">System created experiments (child experiments) are shown in a different </w:t>
       </w:r>
       <w:r>
@@ -1359,6 +1418,18 @@
         </w:numPr>
       </w:pPr>
       <w:r>
+        <w:t>Moving nodes around on the canvas. Nodes should not be able to be moved off the canvas.</w:t>
+      </w:r>
+    </w:p>
+    <w:p>
+      <w:pPr>
+        <w:pStyle w:val="ListParagraph"/>
+        <w:numPr>
+          <w:ilvl w:val="1"/>
+          <w:numId w:val="6"/>
+        </w:numPr>
+      </w:pPr>
+      <w:r>
         <w:t>Allow auto filtering of nodes through the search control. ‘</w:t>
       </w:r>
       <w:proofErr w:type="gramStart"/>
@@ -1371,6 +1442,18 @@
       </w:r>
       <w:r>
         <w:t>. In this case nodes aren’t really disabled but more faded out a bit. Selecting a ‘faded’ node should still be possible</w:t>
+      </w:r>
+    </w:p>
+    <w:p>
+      <w:pPr>
+        <w:pStyle w:val="ListParagraph"/>
+        <w:numPr>
+          <w:ilvl w:val="1"/>
+          <w:numId w:val="6"/>
+        </w:numPr>
+      </w:pPr>
+      <w:r>
+        <w:t>There should be a ‘show / hide’ button on / near the parent node to show or hide child nodes. Under normal conditions user created nodes are always displayed while automatically created nodes are hidden.</w:t>
       </w:r>
     </w:p>
     <w:p>
@@ -2486,6 +2569,30 @@
       <w:color w:val="365F91" w:themeColor="accent1" w:themeShade="BF"/>
       <w:sz w:val="28"/>
       <w:szCs w:val="28"/>
+    </w:rPr>
+  </w:style>
+  <w:style w:type="paragraph" w:styleId="Heading2">
+    <w:name w:val="heading 2"/>
+    <w:basedOn w:val="Normal"/>
+    <w:next w:val="Normal"/>
+    <w:link w:val="Heading2Char"/>
+    <w:uiPriority w:val="9"/>
+    <w:unhideWhenUsed/>
+    <w:qFormat/>
+    <w:rsid w:val="00B81622"/>
+    <w:pPr>
+      <w:keepNext/>
+      <w:keepLines/>
+      <w:spacing w:before="200"/>
+      <w:outlineLvl w:val="1"/>
+    </w:pPr>
+    <w:rPr>
+      <w:rFonts w:asciiTheme="majorHAnsi" w:eastAsiaTheme="majorEastAsia" w:hAnsiTheme="majorHAnsi" w:cstheme="majorBidi"/>
+      <w:b/>
+      <w:bCs/>
+      <w:color w:val="4F81BD" w:themeColor="accent1"/>
+      <w:sz w:val="26"/>
+      <w:szCs w:val="26"/>
     </w:rPr>
   </w:style>
   <w:style w:type="character" w:default="1" w:styleId="DefaultParagraphFont">
@@ -2692,6 +2799,22 @@
       <w:ind w:left="720"/>
       <w:contextualSpacing/>
     </w:pPr>
+  </w:style>
+  <w:style w:type="character" w:customStyle="1" w:styleId="Heading2Char">
+    <w:name w:val="Heading 2 Char"/>
+    <w:basedOn w:val="DefaultParagraphFont"/>
+    <w:link w:val="Heading2"/>
+    <w:uiPriority w:val="9"/>
+    <w:rsid w:val="00B81622"/>
+    <w:rPr>
+      <w:rFonts w:asciiTheme="majorHAnsi" w:eastAsiaTheme="majorEastAsia" w:hAnsiTheme="majorHAnsi" w:cstheme="majorBidi"/>
+      <w:b/>
+      <w:bCs/>
+      <w:color w:val="4F81BD" w:themeColor="accent1"/>
+      <w:sz w:val="26"/>
+      <w:szCs w:val="26"/>
+      <w:lang w:val="en-NZ"/>
+    </w:rPr>
   </w:style>
 </w:styles>
 </file>

</xml_diff>

<commit_message>
Finished initial work on the feature list. May not be complete.
</commit_message>
<xml_diff>
--- a/modules/ui/projectexplorer/design/feature list.docx
+++ b/modules/ui/projectexplorer/design/feature list.docx
@@ -131,7 +131,7 @@
           <w:rPr>
             <w:noProof/>
           </w:rPr>
-          <w:t>Saturday, 23 May 2009</w:t>
+          <w:t>Thursday, 28 May 2009</w:t>
         </w:r>
       </w:fldSimple>
     </w:p>
@@ -150,21 +150,8 @@
       </w:r>
       <w:r>
         <w:tab/>
-        <w:t xml:space="preserve">P. van </w:t>
-      </w:r>
-      <w:proofErr w:type="spellStart"/>
-      <w:r>
-        <w:t>der</w:t>
-      </w:r>
-      <w:proofErr w:type="spellEnd"/>
-      <w:r>
-        <w:t xml:space="preserve"> </w:t>
-      </w:r>
-      <w:proofErr w:type="spellStart"/>
-      <w:r>
-        <w:t>Velde</w:t>
-      </w:r>
-      <w:proofErr w:type="spellEnd"/>
+        <w:t>P. van der Velde</w:t>
+      </w:r>
     </w:p>
     <w:p>
       <w:pPr>
@@ -178,6 +165,43 @@
     <w:p>
       <w:r>
         <w:t>The goal for the Apollo Project Explorer is to provide the user with a stand-alone UI for the creation and exploration of Apollo projects.</w:t>
+      </w:r>
+    </w:p>
+    <w:p>
+      <w:pPr>
+        <w:pStyle w:val="Heading1"/>
+      </w:pPr>
+      <w:r>
+        <w:t>Non-goals</w:t>
+      </w:r>
+    </w:p>
+    <w:p>
+      <w:r>
+        <w:t>The things that the Apollo Project Explorer will not do are:</w:t>
+      </w:r>
+    </w:p>
+    <w:p>
+      <w:pPr>
+        <w:pStyle w:val="ListParagraph"/>
+        <w:numPr>
+          <w:ilvl w:val="0"/>
+          <w:numId w:val="6"/>
+        </w:numPr>
+      </w:pPr>
+      <w:r>
+        <w:t>No displaying of geometry</w:t>
+      </w:r>
+    </w:p>
+    <w:p>
+      <w:pPr>
+        <w:pStyle w:val="ListParagraph"/>
+        <w:numPr>
+          <w:ilvl w:val="0"/>
+          <w:numId w:val="6"/>
+        </w:numPr>
+      </w:pPr>
+      <w:r>
+        <w:t>No setting variables / properties on geometry</w:t>
       </w:r>
     </w:p>
     <w:p>
@@ -216,14 +240,7 @@
       </w:r>
       <w:r>
         <w:tab/>
-      </w:r>
-      <w:proofErr w:type="gramStart"/>
-      <w:r>
-        <w:t>To</w:t>
-      </w:r>
-      <w:proofErr w:type="gramEnd"/>
-      <w:r>
-        <w:t xml:space="preserve"> Be Determined</w:t>
+        <w:t>To Be Determined</w:t>
       </w:r>
     </w:p>
     <w:p/>
@@ -442,26 +459,19 @@
         <w:t xml:space="preserve"> (from </w:t>
       </w:r>
       <w:r>
-        <w:t xml:space="preserve">the same project) on either the local machine or a remote one. This scheduling will be controlled by the </w:t>
-      </w:r>
-      <w:proofErr w:type="gramStart"/>
-      <w:r>
-        <w:t>users</w:t>
-      </w:r>
-      <w:proofErr w:type="gramEnd"/>
-      <w:r>
-        <w:t xml:space="preserve"> machine and not by the batch service (even if that’s installed on the users machine).</w:t>
-      </w:r>
-    </w:p>
-    <w:p>
-      <w:pPr>
-        <w:pStyle w:val="ListParagraph"/>
-        <w:numPr>
-          <w:ilvl w:val="2"/>
-          <w:numId w:val="1"/>
-        </w:numPr>
-      </w:pPr>
-      <w:r>
+        <w:t>the same project) on either the local machine or a remote one. This scheduling will be controlled by the users machine and not by the batch service (even if that’s installed on the users machine).</w:t>
+      </w:r>
+    </w:p>
+    <w:p>
+      <w:pPr>
+        <w:pStyle w:val="ListParagraph"/>
+        <w:numPr>
+          <w:ilvl w:val="2"/>
+          <w:numId w:val="1"/>
+        </w:numPr>
+      </w:pPr>
+      <w:r>
+        <w:lastRenderedPageBreak/>
         <w:t xml:space="preserve">The user will be able to connect to the batch service for scheduling of multiple </w:t>
       </w:r>
       <w:r>
@@ -531,11 +541,7 @@
         <w:t>data set</w:t>
       </w:r>
       <w:r>
-        <w:t xml:space="preserve"> will be a direct child of the project and will inherit all project setup. </w:t>
-      </w:r>
-      <w:r>
-        <w:lastRenderedPageBreak/>
-        <w:t xml:space="preserve">When creating the new </w:t>
+        <w:t xml:space="preserve"> will be a direct child of the project and will inherit all project setup. When creating the new </w:t>
       </w:r>
       <w:r>
         <w:t>data set</w:t>
@@ -574,15 +580,7 @@
         </w:numPr>
       </w:pPr>
       <w:r>
-        <w:t xml:space="preserve">The user will be able to add new data types, </w:t>
-      </w:r>
-      <w:proofErr w:type="spellStart"/>
-      <w:r>
-        <w:t>visualizers</w:t>
-      </w:r>
-      <w:proofErr w:type="spellEnd"/>
-      <w:r>
-        <w:t xml:space="preserve"> or tools to the project. These newly added components will then automatically be included in each of the data sets belonging to the project. Should a data set need more components in order to process the data then this lack will be made clear through non-invasive use of icons and highlighting</w:t>
+        <w:t>The user will be able to add new data types, visualizers or tools to the project. These newly added components will then automatically be included in each of the data sets belonging to the project. Should a data set need more components in order to process the data then this lack will be made clear through non-invasive use of icons and highlighting</w:t>
       </w:r>
       <w:r>
         <w:t>.</w:t>
@@ -768,35 +766,19 @@
         </w:numPr>
       </w:pPr>
       <w:r>
-        <w:t xml:space="preserve">The user will be able to add new data objects, </w:t>
-      </w:r>
-      <w:proofErr w:type="spellStart"/>
-      <w:r>
-        <w:t>visualizers</w:t>
-      </w:r>
-      <w:proofErr w:type="spellEnd"/>
-      <w:r>
-        <w:t xml:space="preserve"> and tools to a data set. The added components are specific to the selected data set and its child data sets. </w:t>
-      </w:r>
-    </w:p>
-    <w:p>
-      <w:pPr>
-        <w:pStyle w:val="ListParagraph"/>
-        <w:numPr>
-          <w:ilvl w:val="2"/>
-          <w:numId w:val="1"/>
-        </w:numPr>
-      </w:pPr>
-      <w:r>
-        <w:t xml:space="preserve">The user will be able to revert the data in the data set to an earlier save point. This will not </w:t>
-      </w:r>
-      <w:proofErr w:type="gramStart"/>
-      <w:r>
-        <w:t>revert</w:t>
-      </w:r>
-      <w:proofErr w:type="gramEnd"/>
-      <w:r>
-        <w:t xml:space="preserve"> the child data sets. Child data sets will however be marked as out of date.</w:t>
+        <w:t xml:space="preserve">The user will be able to add new data objects, visualizers and tools to a data set. The added components are specific to the selected data set and its child data sets. </w:t>
+      </w:r>
+    </w:p>
+    <w:p>
+      <w:pPr>
+        <w:pStyle w:val="ListParagraph"/>
+        <w:numPr>
+          <w:ilvl w:val="2"/>
+          <w:numId w:val="1"/>
+        </w:numPr>
+      </w:pPr>
+      <w:r>
+        <w:t>The user will be able to revert the data in the data set to an earlier save point. This will not revert the child data sets. Child data sets will however be marked as out of date.</w:t>
       </w:r>
     </w:p>
     <w:p>
@@ -859,6 +841,7 @@
         </w:numPr>
       </w:pPr>
       <w:r>
+        <w:lastRenderedPageBreak/>
         <w:t>The user will be able to mark restore points for a data set. This allows the data to be restored to this point later on.</w:t>
       </w:r>
     </w:p>
@@ -912,13 +895,8 @@
           <w:numId w:val="1"/>
         </w:numPr>
       </w:pPr>
-      <w:proofErr w:type="spellStart"/>
-      <w:r>
-        <w:t>Statusbar</w:t>
-      </w:r>
-      <w:proofErr w:type="spellEnd"/>
-      <w:r>
-        <w:t xml:space="preserve"> hints: Gives first hint upon mouse over of control</w:t>
+      <w:r>
+        <w:t>Statusbar hints: Gives first hint upon mouse over of control</w:t>
       </w:r>
     </w:p>
     <w:p>
@@ -945,15 +923,7 @@
         </w:numPr>
       </w:pPr>
       <w:r>
-        <w:t xml:space="preserve">Interactive help: Extended help based on </w:t>
-      </w:r>
-      <w:proofErr w:type="gramStart"/>
-      <w:r>
-        <w:t>MAML(</w:t>
-      </w:r>
-      <w:proofErr w:type="gramEnd"/>
-      <w:r>
-        <w:t>?)</w:t>
+        <w:t>Interactive help: Extended help based on MAML(?)</w:t>
       </w:r>
     </w:p>
     <w:p>
@@ -965,7 +935,6 @@
         </w:numPr>
       </w:pPr>
       <w:r>
-        <w:lastRenderedPageBreak/>
         <w:t xml:space="preserve">The project explorer will use visual cues to </w:t>
       </w:r>
       <w:r>
@@ -1171,7 +1140,191 @@
       </w:r>
     </w:p>
     <w:p/>
-    <w:p/>
+    <w:p>
+      <w:pPr>
+        <w:pStyle w:val="Heading2"/>
+      </w:pPr>
+      <w:r>
+        <w:t>Features</w:t>
+      </w:r>
+    </w:p>
+    <w:p>
+      <w:r>
+        <w:t>The user interface can be divid</w:t>
+      </w:r>
+      <w:r>
+        <w:t>ed into several different parts which are:</w:t>
+      </w:r>
+    </w:p>
+    <w:p>
+      <w:pPr>
+        <w:pStyle w:val="ListParagraph"/>
+        <w:numPr>
+          <w:ilvl w:val="0"/>
+          <w:numId w:val="7"/>
+        </w:numPr>
+      </w:pPr>
+      <w:r>
+        <w:t>A p</w:t>
+      </w:r>
+      <w:r>
+        <w:t xml:space="preserve">roject graph which displays the connections between the main project data and the different data sets in the project. </w:t>
+      </w:r>
+    </w:p>
+    <w:p>
+      <w:pPr>
+        <w:pStyle w:val="ListParagraph"/>
+        <w:numPr>
+          <w:ilvl w:val="1"/>
+          <w:numId w:val="7"/>
+        </w:numPr>
+      </w:pPr>
+      <w:r>
+        <w:t>In this graph the root node will be the project data and the child nodes are the individual data sets.</w:t>
+      </w:r>
+    </w:p>
+    <w:p>
+      <w:pPr>
+        <w:pStyle w:val="ListParagraph"/>
+        <w:numPr>
+          <w:ilvl w:val="1"/>
+          <w:numId w:val="6"/>
+        </w:numPr>
+      </w:pPr>
+      <w:r>
+        <w:t xml:space="preserve">System created experiments (child experiments) are shown in a different </w:t>
+      </w:r>
+      <w:r>
+        <w:t>colour</w:t>
+      </w:r>
+      <w:r>
+        <w:t xml:space="preserve"> (lighter) and cannot be edited. Neither can system generated be processed. They can however be selected and their properties displayed.</w:t>
+      </w:r>
+    </w:p>
+    <w:p>
+      <w:pPr>
+        <w:pStyle w:val="ListParagraph"/>
+        <w:numPr>
+          <w:ilvl w:val="1"/>
+          <w:numId w:val="6"/>
+        </w:numPr>
+      </w:pPr>
+      <w:r>
+        <w:t>The u</w:t>
+      </w:r>
+      <w:r>
+        <w:t>ser can drag nodes around to reposition them.</w:t>
+      </w:r>
+      <w:r>
+        <w:t xml:space="preserve"> Nodes should not be able to be moved off the canvas. </w:t>
+      </w:r>
+      <w:r>
+        <w:t>The u</w:t>
+      </w:r>
+      <w:r>
+        <w:t>ser can</w:t>
+      </w:r>
+      <w:r>
+        <w:t xml:space="preserve"> also</w:t>
+      </w:r>
+      <w:r>
+        <w:t xml:space="preserve"> drag nodes onto another node. </w:t>
+      </w:r>
+      <w:r>
+        <w:t>In this case t</w:t>
+      </w:r>
+      <w:r>
+        <w:t>he dropped node becomes the child of the drop-target node. This only works for user created nodes. Bonds between the child nodes and the dragged node are maintained (important for system generated experiments).</w:t>
+      </w:r>
+    </w:p>
+    <w:p>
+      <w:pPr>
+        <w:pStyle w:val="ListParagraph"/>
+        <w:numPr>
+          <w:ilvl w:val="1"/>
+          <w:numId w:val="6"/>
+        </w:numPr>
+      </w:pPr>
+      <w:r>
+        <w:lastRenderedPageBreak/>
+        <w:t xml:space="preserve">Selecting a node. All parent nodes should also be highlighted (but not selected) in weaker </w:t>
+      </w:r>
+      <w:r>
+        <w:t>colours</w:t>
+      </w:r>
+      <w:r>
+        <w:t xml:space="preserve"> as they are further away from the selected node</w:t>
+      </w:r>
+      <w:r>
+        <w:t xml:space="preserve">. This allows the user to quickly see where the data comes from. The highlighted node will be </w:t>
+      </w:r>
+      <w:r>
+        <w:t>surrounded</w:t>
+      </w:r>
+      <w:r>
+        <w:t xml:space="preserve"> by a glow in the system highlight colour. </w:t>
+      </w:r>
+    </w:p>
+    <w:p>
+      <w:pPr>
+        <w:pStyle w:val="ListParagraph"/>
+        <w:numPr>
+          <w:ilvl w:val="1"/>
+          <w:numId w:val="6"/>
+        </w:numPr>
+      </w:pPr>
+      <w:r>
+        <w:t xml:space="preserve">The graph can be filtered based on user defined search criteria. Data sets that do not match the search criteria will be </w:t>
+      </w:r>
+      <w:r>
+        <w:t>‘disable</w:t>
+      </w:r>
+      <w:r>
+        <w:t>d</w:t>
+      </w:r>
+      <w:r>
+        <w:t>’</w:t>
+      </w:r>
+      <w:r>
+        <w:t>, which is visually displayed by fading</w:t>
+      </w:r>
+      <w:r>
+        <w:t xml:space="preserve"> </w:t>
+      </w:r>
+      <w:r>
+        <w:t>the node</w:t>
+      </w:r>
+      <w:r>
+        <w:t>.</w:t>
+      </w:r>
+    </w:p>
+    <w:p>
+      <w:pPr>
+        <w:pStyle w:val="ListParagraph"/>
+        <w:numPr>
+          <w:ilvl w:val="1"/>
+          <w:numId w:val="6"/>
+        </w:numPr>
+      </w:pPr>
+      <w:r>
+        <w:t>Each</w:t>
+      </w:r>
+      <w:r>
+        <w:t xml:space="preserve"> parent</w:t>
+      </w:r>
+      <w:r>
+        <w:t xml:space="preserve"> node will display a show / hide button which is used to </w:t>
+      </w:r>
+      <w:r>
+        <w:t>show or hide</w:t>
+      </w:r>
+      <w:r>
+        <w:t xml:space="preserve"> all</w:t>
+      </w:r>
+      <w:r>
+        <w:t xml:space="preserve"> child nodes.</w:t>
+      </w:r>
+    </w:p>
     <w:p>
       <w:pPr>
         <w:pStyle w:val="ListParagraph"/>
@@ -1181,7 +1334,19 @@
         </w:numPr>
       </w:pPr>
       <w:r>
-        <w:t>Project base (geometry etc.) has:</w:t>
+        <w:t>A properties display which will display the properties for the selected node</w:t>
+      </w:r>
+    </w:p>
+    <w:p>
+      <w:pPr>
+        <w:pStyle w:val="ListParagraph"/>
+        <w:numPr>
+          <w:ilvl w:val="0"/>
+          <w:numId w:val="6"/>
+        </w:numPr>
+      </w:pPr>
+      <w:r>
+        <w:t>A progress control which displays the progress for each data set which is being processed</w:t>
       </w:r>
     </w:p>
     <w:p>
@@ -1193,7 +1358,70 @@
         </w:numPr>
       </w:pPr>
       <w:r>
-        <w:t>Base data (Geometry, Physics models, Boundary conditions, Initial conditions etc.)</w:t>
+        <w:t>The set of controls shown for each data set a</w:t>
+      </w:r>
+      <w:r>
+        <w:t>re:</w:t>
+      </w:r>
+    </w:p>
+    <w:p>
+      <w:pPr>
+        <w:pStyle w:val="ListParagraph"/>
+        <w:numPr>
+          <w:ilvl w:val="2"/>
+          <w:numId w:val="6"/>
+        </w:numPr>
+      </w:pPr>
+      <w:r>
+        <w:t>A progress bar</w:t>
+      </w:r>
+    </w:p>
+    <w:p>
+      <w:pPr>
+        <w:pStyle w:val="ListParagraph"/>
+        <w:numPr>
+          <w:ilvl w:val="2"/>
+          <w:numId w:val="6"/>
+        </w:numPr>
+      </w:pPr>
+      <w:r>
+        <w:t>A estimated time for the processing + error indication on the time</w:t>
+      </w:r>
+    </w:p>
+    <w:p>
+      <w:pPr>
+        <w:pStyle w:val="ListParagraph"/>
+        <w:numPr>
+          <w:ilvl w:val="2"/>
+          <w:numId w:val="6"/>
+        </w:numPr>
+      </w:pPr>
+      <w:r>
+        <w:t>A text block indicating the current (global) action</w:t>
+      </w:r>
+    </w:p>
+    <w:p>
+      <w:pPr>
+        <w:pStyle w:val="ListParagraph"/>
+        <w:numPr>
+          <w:ilvl w:val="2"/>
+          <w:numId w:val="6"/>
+        </w:numPr>
+      </w:pPr>
+      <w:r>
+        <w:t>Buttons that allow the user to pause and stop the processing</w:t>
+      </w:r>
+    </w:p>
+    <w:p>
+      <w:pPr>
+        <w:pStyle w:val="ListParagraph"/>
+        <w:numPr>
+          <w:ilvl w:val="2"/>
+          <w:numId w:val="6"/>
+        </w:numPr>
+      </w:pPr>
+      <w:r>
+        <w:t>An identifier which identifies the experiment</w:t>
       </w:r>
     </w:p>
     <w:p>
@@ -1205,7 +1433,13 @@
         </w:numPr>
       </w:pPr>
       <w:r>
-        <w:t>Visualizations (way data should be shown)</w:t>
+        <w:t xml:space="preserve">When the user clicks on a progress block the relevant experiment should be selected. Ditto if the user selects an experiment that is being processed then the progress block should be </w:t>
+      </w:r>
+      <w:r>
+        <w:t>highlighted</w:t>
+      </w:r>
+      <w:r>
+        <w:t>.</w:t>
       </w:r>
     </w:p>
     <w:p>
@@ -1217,7 +1451,43 @@
         </w:numPr>
       </w:pPr>
       <w:r>
-        <w:t>Solvers / Equations necessary to translate known data into other known data (e.g. calculation of Mach number from speed and temperature etc.)</w:t>
+        <w:t>If an experiment has child experiments which have to be processed when processing the parent then the progress block should show the progress of the parent experiment. The progress of the child experiments should be shown in progress blocks which are children of the parent progress block. It should be possible to hide these.</w:t>
+      </w:r>
+    </w:p>
+    <w:p>
+      <w:pPr>
+        <w:pStyle w:val="ListParagraph"/>
+        <w:numPr>
+          <w:ilvl w:val="1"/>
+          <w:numId w:val="6"/>
+        </w:numPr>
+      </w:pPr>
+      <w:r>
+        <w:t>Parent progress blocks should also indicate if the parent experiment is in a waiting state or not.</w:t>
+      </w:r>
+    </w:p>
+    <w:p>
+      <w:pPr>
+        <w:pStyle w:val="ListParagraph"/>
+        <w:numPr>
+          <w:ilvl w:val="1"/>
+          <w:numId w:val="6"/>
+        </w:numPr>
+      </w:pPr>
+      <w:r>
+        <w:t>Remote running experiments should also show a progress control + icon. This indicates that the experiment is being run remotely.</w:t>
+      </w:r>
+    </w:p>
+    <w:p>
+      <w:pPr>
+        <w:pStyle w:val="ListParagraph"/>
+        <w:numPr>
+          <w:ilvl w:val="1"/>
+          <w:numId w:val="6"/>
+        </w:numPr>
+      </w:pPr>
+      <w:r>
+        <w:t>If the user opens up a project for which one or more experiments are being run remotely then the UI should directly reflect that (minus any network issues).</w:t>
       </w:r>
     </w:p>
     <w:p>
@@ -1229,39 +1499,24 @@
         </w:numPr>
       </w:pPr>
       <w:r>
-        <w:t>Individual data blocks have:</w:t>
-      </w:r>
-    </w:p>
-    <w:p>
-      <w:pPr>
-        <w:pStyle w:val="ListParagraph"/>
-        <w:numPr>
-          <w:ilvl w:val="1"/>
-          <w:numId w:val="6"/>
-        </w:numPr>
-      </w:pPr>
-      <w:proofErr w:type="spellStart"/>
-      <w:r>
-        <w:t>Visualizers</w:t>
-      </w:r>
-      <w:proofErr w:type="spellEnd"/>
-      <w:r>
-        <w:t xml:space="preserve"> necessary to translate between local data format and project data format</w:t>
-      </w:r>
-    </w:p>
-    <w:p>
-      <w:pPr>
-        <w:pStyle w:val="ListParagraph"/>
-        <w:numPr>
-          <w:ilvl w:val="1"/>
-          <w:numId w:val="6"/>
-        </w:numPr>
-      </w:pPr>
-      <w:r>
-        <w:t>Additional tools necessary for generation / translation of data</w:t>
-      </w:r>
-    </w:p>
-    <w:p/>
+        <w:t xml:space="preserve">An error display control which is used to </w:t>
+      </w:r>
+      <w:r>
+        <w:t xml:space="preserve">display a list </w:t>
+      </w:r>
+      <w:r>
+        <w:t xml:space="preserve">containing the errors that have occurred during data processing. </w:t>
+      </w:r>
+      <w:r>
+        <w:t>Note that errors for a data set / project should be shown on the visual element for these items.</w:t>
+      </w:r>
+    </w:p>
+    <w:p/>
+    <w:p>
+      <w:r>
+        <w:t>There are several parts of the user interface on which no decision has been made. These are:</w:t>
+      </w:r>
+    </w:p>
     <w:p>
       <w:pPr>
         <w:pStyle w:val="ListParagraph"/>
@@ -1271,103 +1526,7 @@
         </w:numPr>
       </w:pPr>
       <w:r>
-        <w:t>Expecting to show the user a graph of the project with:</w:t>
-      </w:r>
-    </w:p>
-    <w:p>
-      <w:pPr>
-        <w:pStyle w:val="ListParagraph"/>
-        <w:numPr>
-          <w:ilvl w:val="1"/>
-          <w:numId w:val="6"/>
-        </w:numPr>
-      </w:pPr>
-      <w:r>
-        <w:t xml:space="preserve">The project </w:t>
-      </w:r>
-      <w:r>
-        <w:t>initial</w:t>
-      </w:r>
-      <w:r>
-        <w:t xml:space="preserve"> data (geometry, physics models etc.) as the main node. </w:t>
-      </w:r>
-    </w:p>
-    <w:p>
-      <w:pPr>
-        <w:pStyle w:val="ListParagraph"/>
-        <w:numPr>
-          <w:ilvl w:val="1"/>
-          <w:numId w:val="6"/>
-        </w:numPr>
-      </w:pPr>
-      <w:r>
-        <w:t>Each child node is a single experiment. Experiments that are directly connected to the parent are user created</w:t>
-      </w:r>
-      <w:r>
-        <w:t xml:space="preserve"> </w:t>
-      </w:r>
-      <w:r>
-        <w:t>(?)</w:t>
-      </w:r>
-    </w:p>
-    <w:p>
-      <w:pPr>
-        <w:pStyle w:val="ListParagraph"/>
-        <w:numPr>
-          <w:ilvl w:val="1"/>
-          <w:numId w:val="6"/>
-        </w:numPr>
-      </w:pPr>
-      <w:r>
-        <w:lastRenderedPageBreak/>
-        <w:t xml:space="preserve">System created experiments (child experiments) are shown in a different </w:t>
-      </w:r>
-      <w:r>
-        <w:t>colour</w:t>
-      </w:r>
-      <w:r>
-        <w:t xml:space="preserve"> (lighter) and cannot be edited (but can be selected)</w:t>
-      </w:r>
-    </w:p>
-    <w:p>
-      <w:pPr>
-        <w:pStyle w:val="ListParagraph"/>
-        <w:numPr>
-          <w:ilvl w:val="1"/>
-          <w:numId w:val="6"/>
-        </w:numPr>
-      </w:pPr>
-      <w:r>
-        <w:t>User can drag nodes around (connection stays)</w:t>
-      </w:r>
-    </w:p>
-    <w:p>
-      <w:pPr>
-        <w:pStyle w:val="ListParagraph"/>
-        <w:numPr>
-          <w:ilvl w:val="1"/>
-          <w:numId w:val="6"/>
-        </w:numPr>
-      </w:pPr>
-      <w:proofErr w:type="gramStart"/>
-      <w:r>
-        <w:t>User can</w:t>
-      </w:r>
-      <w:proofErr w:type="gramEnd"/>
-      <w:r>
-        <w:t xml:space="preserve"> drag-and-drop nodes onto another node. This changes the links. The dropped node becomes the child of the drop-target node. This only works for user created nodes. Bonds between the child nodes and the dragged node are maintained (important for system generated experiments).</w:t>
-      </w:r>
-    </w:p>
-    <w:p>
-      <w:pPr>
-        <w:pStyle w:val="ListParagraph"/>
-        <w:numPr>
-          <w:ilvl w:val="2"/>
-          <w:numId w:val="6"/>
-        </w:numPr>
-      </w:pPr>
-      <w:r>
-        <w:t>Connections cannot be changed. This would imply changing the parent of an experiment which leads to mayhem.</w:t>
+        <w:t xml:space="preserve"> What should nodes display? Do we allow a node to expand or do we show stuff in the properties section of the application?</w:t>
       </w:r>
     </w:p>
     <w:p>
@@ -1379,326 +1538,9 @@
         </w:numPr>
       </w:pPr>
       <w:r>
-        <w:t>The graph control should allow</w:t>
-      </w:r>
-    </w:p>
-    <w:p>
-      <w:pPr>
-        <w:pStyle w:val="ListParagraph"/>
-        <w:numPr>
-          <w:ilvl w:val="1"/>
-          <w:numId w:val="6"/>
-        </w:numPr>
-      </w:pPr>
-      <w:r>
-        <w:t xml:space="preserve">Selecting a node. All parent nodes should also be highlighted (but not selected) in weaker </w:t>
-      </w:r>
-      <w:r>
-        <w:t>colours</w:t>
-      </w:r>
-      <w:r>
-        <w:t xml:space="preserve"> as they are further away from the selected node</w:t>
-      </w:r>
-      <w:r>
-        <w:t xml:space="preserve">. This allows the user to quickly see where the data comes from. The highlighted node will be </w:t>
-      </w:r>
-      <w:r>
-        <w:t>surrounded</w:t>
-      </w:r>
-      <w:r>
-        <w:t xml:space="preserve"> by a glow in the system highlight colour. </w:t>
-      </w:r>
-    </w:p>
-    <w:p>
-      <w:pPr>
-        <w:pStyle w:val="ListParagraph"/>
-        <w:numPr>
-          <w:ilvl w:val="1"/>
-          <w:numId w:val="6"/>
-        </w:numPr>
-      </w:pPr>
-      <w:r>
-        <w:t>Moving nodes around on the canvas. Nodes should not be able to be moved off the canvas.</w:t>
-      </w:r>
-    </w:p>
-    <w:p>
-      <w:pPr>
-        <w:pStyle w:val="ListParagraph"/>
-        <w:numPr>
-          <w:ilvl w:val="1"/>
-          <w:numId w:val="6"/>
-        </w:numPr>
-      </w:pPr>
-      <w:r>
-        <w:t>Allow auto filtering of nodes through the search control. ‘</w:t>
-      </w:r>
-      <w:proofErr w:type="gramStart"/>
-      <w:r>
-        <w:t>disable</w:t>
-      </w:r>
-      <w:proofErr w:type="gramEnd"/>
-      <w:r>
-        <w:t>’ nodes that do not match with the search criteria</w:t>
-      </w:r>
-      <w:r>
-        <w:t>. In this case nodes aren’t really disabled but more faded out a bit. Selecting a ‘faded’ node should still be possible</w:t>
-      </w:r>
-    </w:p>
-    <w:p>
-      <w:pPr>
-        <w:pStyle w:val="ListParagraph"/>
-        <w:numPr>
-          <w:ilvl w:val="1"/>
-          <w:numId w:val="6"/>
-        </w:numPr>
-      </w:pPr>
-      <w:r>
-        <w:t>There should be a ‘show / hide’ button on / near the parent node to show or hide child nodes. Under normal conditions user created nodes are always displayed while automatically created nodes are hidden.</w:t>
-      </w:r>
-    </w:p>
-    <w:p>
-      <w:pPr>
-        <w:pStyle w:val="ListParagraph"/>
-        <w:numPr>
-          <w:ilvl w:val="0"/>
-          <w:numId w:val="6"/>
-        </w:numPr>
-      </w:pPr>
-      <w:r>
-        <w:t>When a node is selected the properties for that node are displayed in the properties dialog (use data binding to link).</w:t>
-      </w:r>
-    </w:p>
-    <w:p>
-      <w:pPr>
-        <w:pStyle w:val="ListParagraph"/>
-        <w:numPr>
-          <w:ilvl w:val="0"/>
-          <w:numId w:val="6"/>
-        </w:numPr>
-      </w:pPr>
-      <w:r>
-        <w:t>When processing an experiment a set of progress controls should be shown. These are:</w:t>
-      </w:r>
-    </w:p>
-    <w:p>
-      <w:pPr>
-        <w:pStyle w:val="ListParagraph"/>
-        <w:numPr>
-          <w:ilvl w:val="1"/>
-          <w:numId w:val="6"/>
-        </w:numPr>
-      </w:pPr>
-      <w:r>
-        <w:t>A progress bar</w:t>
-      </w:r>
-    </w:p>
-    <w:p>
-      <w:pPr>
-        <w:pStyle w:val="ListParagraph"/>
-        <w:numPr>
-          <w:ilvl w:val="1"/>
-          <w:numId w:val="6"/>
-        </w:numPr>
-      </w:pPr>
-      <w:r>
-        <w:t>A estimated time for the processing + error indication on the time</w:t>
-      </w:r>
-    </w:p>
-    <w:p>
-      <w:pPr>
-        <w:pStyle w:val="ListParagraph"/>
-        <w:numPr>
-          <w:ilvl w:val="1"/>
-          <w:numId w:val="6"/>
-        </w:numPr>
-      </w:pPr>
-      <w:r>
-        <w:t>A text block indicating the current (global) action</w:t>
-      </w:r>
-    </w:p>
-    <w:p>
-      <w:pPr>
-        <w:pStyle w:val="ListParagraph"/>
-        <w:numPr>
-          <w:ilvl w:val="1"/>
-          <w:numId w:val="6"/>
-        </w:numPr>
-      </w:pPr>
-      <w:r>
-        <w:t>Buttons that allow the user to pause and stop the processing</w:t>
-      </w:r>
-    </w:p>
-    <w:p>
-      <w:pPr>
-        <w:pStyle w:val="ListParagraph"/>
-        <w:numPr>
-          <w:ilvl w:val="1"/>
-          <w:numId w:val="6"/>
-        </w:numPr>
-      </w:pPr>
-      <w:r>
-        <w:t>An identifier which identifies the experiment</w:t>
-      </w:r>
-    </w:p>
-    <w:p>
-      <w:pPr>
-        <w:pStyle w:val="ListParagraph"/>
-        <w:numPr>
-          <w:ilvl w:val="1"/>
-          <w:numId w:val="6"/>
-        </w:numPr>
-      </w:pPr>
-      <w:r>
-        <w:t>An expander button which can be used to hide / show a block with more advanced details (e.g. which exact action is being processed etc.)</w:t>
-      </w:r>
-    </w:p>
-    <w:p>
-      <w:pPr>
-        <w:pStyle w:val="ListParagraph"/>
-        <w:numPr>
-          <w:ilvl w:val="0"/>
-          <w:numId w:val="6"/>
-        </w:numPr>
-      </w:pPr>
-      <w:r>
-        <w:t>When the user clicks on a progress block the relevant experiment should be selected. Ditto if the user selects an experiment that is being processed then the progress block should be selected.</w:t>
-      </w:r>
-    </w:p>
-    <w:p>
-      <w:pPr>
-        <w:pStyle w:val="ListParagraph"/>
-        <w:numPr>
-          <w:ilvl w:val="0"/>
-          <w:numId w:val="6"/>
-        </w:numPr>
-      </w:pPr>
-      <w:r>
-        <w:t>If an experiment has child experiments which have to be processed when processing the parent then the progress block should show the progress of the parent experiment. The progress of the child experiments should be shown in progress blocks which are children of the parent progress block. It should be possible to hide these.</w:t>
-      </w:r>
-    </w:p>
-    <w:p>
-      <w:pPr>
-        <w:pStyle w:val="ListParagraph"/>
-        <w:numPr>
-          <w:ilvl w:val="0"/>
-          <w:numId w:val="6"/>
-        </w:numPr>
-      </w:pPr>
-      <w:r>
-        <w:t>Parent progress blocks should also indicate if the parent experiment is in a waiting state or not.</w:t>
-      </w:r>
-    </w:p>
-    <w:p>
-      <w:pPr>
-        <w:pStyle w:val="ListParagraph"/>
-        <w:numPr>
-          <w:ilvl w:val="0"/>
-          <w:numId w:val="6"/>
-        </w:numPr>
-      </w:pPr>
-      <w:r>
-        <w:t>Remote running experiments should also show a progress control + icon. This indicates that the experiment is being run remotely.</w:t>
-      </w:r>
-    </w:p>
-    <w:p>
-      <w:pPr>
-        <w:pStyle w:val="ListParagraph"/>
-        <w:numPr>
-          <w:ilvl w:val="0"/>
-          <w:numId w:val="6"/>
-        </w:numPr>
-      </w:pPr>
-      <w:r>
-        <w:t>If the user opens up a project for which one or more experiments are being run remotely then the UI should directly reflect that (minus any network issues).</w:t>
-      </w:r>
-    </w:p>
-    <w:p>
-      <w:pPr>
-        <w:pStyle w:val="ListParagraph"/>
-        <w:numPr>
-          <w:ilvl w:val="0"/>
-          <w:numId w:val="6"/>
-        </w:numPr>
-      </w:pPr>
-      <w:r>
-        <w:t>The UI should be able to display an error list which indicates to the user where errors have occurred. Note that errors for a data set / project should be shown on the visual element for these items.</w:t>
-      </w:r>
-    </w:p>
-    <w:p/>
-    <w:p>
-      <w:r>
-        <w:lastRenderedPageBreak/>
-        <w:t>Questions:</w:t>
-      </w:r>
-    </w:p>
-    <w:p>
-      <w:pPr>
-        <w:pStyle w:val="ListParagraph"/>
-        <w:numPr>
-          <w:ilvl w:val="0"/>
-          <w:numId w:val="6"/>
-        </w:numPr>
-      </w:pPr>
-      <w:r>
-        <w:t xml:space="preserve"> What should nodes display? Do we allow a node to expand or do we show stuff in the properties section of the application?</w:t>
-      </w:r>
-    </w:p>
-    <w:p>
-      <w:pPr>
-        <w:pStyle w:val="ListParagraph"/>
-        <w:numPr>
-          <w:ilvl w:val="0"/>
-          <w:numId w:val="6"/>
-        </w:numPr>
-      </w:pPr>
-      <w:r>
-        <w:t xml:space="preserve">How do we show tools / </w:t>
-      </w:r>
-      <w:proofErr w:type="spellStart"/>
-      <w:r>
-        <w:t>visualizers</w:t>
-      </w:r>
-      <w:proofErr w:type="spellEnd"/>
-      <w:r>
-        <w:t xml:space="preserve"> / data?</w:t>
-      </w:r>
-    </w:p>
-    <w:p/>
-    <w:p/>
-    <w:p>
-      <w:r>
-        <w:t>Non-features:</w:t>
-      </w:r>
-    </w:p>
-    <w:p>
-      <w:pPr>
-        <w:pStyle w:val="ListParagraph"/>
-        <w:numPr>
-          <w:ilvl w:val="0"/>
-          <w:numId w:val="6"/>
-        </w:numPr>
-      </w:pPr>
-      <w:r>
-        <w:t>No displaying of geometry</w:t>
-      </w:r>
-    </w:p>
-    <w:p>
-      <w:pPr>
-        <w:pStyle w:val="ListParagraph"/>
-        <w:numPr>
-          <w:ilvl w:val="0"/>
-          <w:numId w:val="6"/>
-        </w:numPr>
-      </w:pPr>
-      <w:r>
-        <w:t>No setting variables / properties on geometry</w:t>
-      </w:r>
-    </w:p>
-    <w:p/>
-    <w:p/>
-    <w:p/>
-    <w:p/>
-    <w:p/>
+        <w:t>How do we show tools / visualizers / data?</w:t>
+      </w:r>
+    </w:p>
     <w:sectPr>
       <w:pgSz w:w="12240" w:h="15840"/>
       <w:pgMar w:top="1440" w:right="1440" w:bottom="1440" w:left="1440" w:header="708" w:footer="708" w:gutter="0"/>
@@ -2248,6 +2090,118 @@
     </w:lvl>
   </w:abstractNum>
   <w:abstractNum w:abstractNumId="5">
+    <w:nsid w:val="69065C09"/>
+    <w:multiLevelType w:val="hybridMultilevel"/>
+    <w:tmpl w:val="BE64B458"/>
+    <w:lvl w:ilvl="0" w:tplc="A1F4B4AC">
+      <w:numFmt w:val="bullet"/>
+      <w:lvlText w:val=""/>
+      <w:lvlJc w:val="left"/>
+      <w:pPr>
+        <w:ind w:left="720" w:hanging="360"/>
+      </w:pPr>
+      <w:rPr>
+        <w:rFonts w:ascii="Symbol" w:eastAsiaTheme="minorHAnsi" w:hAnsi="Symbol" w:cstheme="minorBidi" w:hint="default"/>
+      </w:rPr>
+    </w:lvl>
+    <w:lvl w:ilvl="1" w:tplc="04090003">
+      <w:start w:val="1"/>
+      <w:numFmt w:val="bullet"/>
+      <w:lvlText w:val="o"/>
+      <w:lvlJc w:val="left"/>
+      <w:pPr>
+        <w:ind w:left="1440" w:hanging="360"/>
+      </w:pPr>
+      <w:rPr>
+        <w:rFonts w:ascii="Courier New" w:hAnsi="Courier New" w:cs="Courier New" w:hint="default"/>
+      </w:rPr>
+    </w:lvl>
+    <w:lvl w:ilvl="2" w:tplc="04090005" w:tentative="1">
+      <w:start w:val="1"/>
+      <w:numFmt w:val="bullet"/>
+      <w:lvlText w:val=""/>
+      <w:lvlJc w:val="left"/>
+      <w:pPr>
+        <w:ind w:left="2160" w:hanging="360"/>
+      </w:pPr>
+      <w:rPr>
+        <w:rFonts w:ascii="Wingdings" w:hAnsi="Wingdings" w:hint="default"/>
+      </w:rPr>
+    </w:lvl>
+    <w:lvl w:ilvl="3" w:tplc="04090001" w:tentative="1">
+      <w:start w:val="1"/>
+      <w:numFmt w:val="bullet"/>
+      <w:lvlText w:val=""/>
+      <w:lvlJc w:val="left"/>
+      <w:pPr>
+        <w:ind w:left="2880" w:hanging="360"/>
+      </w:pPr>
+      <w:rPr>
+        <w:rFonts w:ascii="Symbol" w:hAnsi="Symbol" w:hint="default"/>
+      </w:rPr>
+    </w:lvl>
+    <w:lvl w:ilvl="4" w:tplc="04090003" w:tentative="1">
+      <w:start w:val="1"/>
+      <w:numFmt w:val="bullet"/>
+      <w:lvlText w:val="o"/>
+      <w:lvlJc w:val="left"/>
+      <w:pPr>
+        <w:ind w:left="3600" w:hanging="360"/>
+      </w:pPr>
+      <w:rPr>
+        <w:rFonts w:ascii="Courier New" w:hAnsi="Courier New" w:cs="Courier New" w:hint="default"/>
+      </w:rPr>
+    </w:lvl>
+    <w:lvl w:ilvl="5" w:tplc="04090005" w:tentative="1">
+      <w:start w:val="1"/>
+      <w:numFmt w:val="bullet"/>
+      <w:lvlText w:val=""/>
+      <w:lvlJc w:val="left"/>
+      <w:pPr>
+        <w:ind w:left="4320" w:hanging="360"/>
+      </w:pPr>
+      <w:rPr>
+        <w:rFonts w:ascii="Wingdings" w:hAnsi="Wingdings" w:hint="default"/>
+      </w:rPr>
+    </w:lvl>
+    <w:lvl w:ilvl="6" w:tplc="04090001" w:tentative="1">
+      <w:start w:val="1"/>
+      <w:numFmt w:val="bullet"/>
+      <w:lvlText w:val=""/>
+      <w:lvlJc w:val="left"/>
+      <w:pPr>
+        <w:ind w:left="5040" w:hanging="360"/>
+      </w:pPr>
+      <w:rPr>
+        <w:rFonts w:ascii="Symbol" w:hAnsi="Symbol" w:hint="default"/>
+      </w:rPr>
+    </w:lvl>
+    <w:lvl w:ilvl="7" w:tplc="04090003" w:tentative="1">
+      <w:start w:val="1"/>
+      <w:numFmt w:val="bullet"/>
+      <w:lvlText w:val="o"/>
+      <w:lvlJc w:val="left"/>
+      <w:pPr>
+        <w:ind w:left="5760" w:hanging="360"/>
+      </w:pPr>
+      <w:rPr>
+        <w:rFonts w:ascii="Courier New" w:hAnsi="Courier New" w:cs="Courier New" w:hint="default"/>
+      </w:rPr>
+    </w:lvl>
+    <w:lvl w:ilvl="8" w:tplc="04090005" w:tentative="1">
+      <w:start w:val="1"/>
+      <w:numFmt w:val="bullet"/>
+      <w:lvlText w:val=""/>
+      <w:lvlJc w:val="left"/>
+      <w:pPr>
+        <w:ind w:left="6480" w:hanging="360"/>
+      </w:pPr>
+      <w:rPr>
+        <w:rFonts w:ascii="Wingdings" w:hAnsi="Wingdings" w:hint="default"/>
+      </w:rPr>
+    </w:lvl>
+  </w:abstractNum>
+  <w:abstractNum w:abstractNumId="6">
     <w:nsid w:val="7D337212"/>
     <w:multiLevelType w:val="hybridMultilevel"/>
     <w:tmpl w:val="EB20CFE2"/>
@@ -2373,10 +2327,13 @@
     <w:abstractNumId w:val="4"/>
   </w:num>
   <w:num w:numId="5">
-    <w:abstractNumId w:val="5"/>
+    <w:abstractNumId w:val="6"/>
   </w:num>
   <w:num w:numId="6">
     <w:abstractNumId w:val="0"/>
+  </w:num>
+  <w:num w:numId="7">
+    <w:abstractNumId w:val="5"/>
   </w:num>
 </w:numbering>
 </file>

</xml_diff>